<commit_message>
Advancements on homework and refinements of notes
</commit_message>
<xml_diff>
--- a/Homeworks/4 - Lossless compression/Rovesti 2103389 Lossless Compression.docx
+++ b/Homeworks/4 - Lossless compression/Rovesti 2103389 Lossless Compression.docx
@@ -67,7 +67,7 @@
                     </pic:cNvPicPr>
                   </pic:nvPicPr>
                   <pic:blipFill>
-                    <a:blip r:embed="rId7" cstate="print">
+                    <a:blip r:embed="rId8" cstate="print">
                       <a:extLst>
                         <a:ext uri="{28A0092B-C50C-407E-A947-70E740481C1C}">
                           <a14:useLocalDpi xmlns:a14="http://schemas.microsoft.com/office/drawing/2010/main" val="0"/>
@@ -202,6 +202,8 @@
       <w:pPr>
         <w:jc w:val="center"/>
         <w:rPr>
+          <w:b/>
+          <w:bCs/>
           <w:sz w:val="52"/>
           <w:szCs w:val="52"/>
           <w:lang w:val="en-US"/>
@@ -209,6 +211,8 @@
       </w:pPr>
       <w:r>
         <w:rPr>
+          <w:b/>
+          <w:bCs/>
           <w:sz w:val="52"/>
           <w:szCs w:val="52"/>
           <w:lang w:val="en-US"/>
@@ -222,12 +226,14 @@
         <w:rPr>
           <w:sz w:val="52"/>
           <w:szCs w:val="52"/>
+          <w:lang w:val="en-US"/>
         </w:rPr>
       </w:pPr>
       <w:r>
         <w:rPr>
           <w:sz w:val="52"/>
           <w:szCs w:val="52"/>
+          <w:lang w:val="en-US"/>
         </w:rPr>
         <w:t>Mobile Programming and Multimedia</w:t>
       </w:r>
@@ -236,34 +242,427 @@
       <w:pPr>
         <w:jc w:val="center"/>
         <w:rPr>
-          <w:i/>
-          <w:iCs/>
+          <w:sz w:val="32"/>
+          <w:szCs w:val="32"/>
+          <w:lang w:val="en-US"/>
         </w:rPr>
       </w:pPr>
       <w:r>
         <w:rPr>
-          <w:sz w:val="40"/>
-          <w:szCs w:val="40"/>
+          <w:sz w:val="32"/>
+          <w:szCs w:val="32"/>
+          <w:lang w:val="en-US"/>
         </w:rPr>
         <w:t>Gabriel Rovesti</w:t>
       </w:r>
       <w:r>
         <w:rPr>
+          <w:sz w:val="32"/>
+          <w:szCs w:val="32"/>
+          <w:lang w:val="en-US"/>
+        </w:rPr>
+        <w:t xml:space="preserve"> </w:t>
+      </w:r>
+      <w:r>
+        <w:rPr>
+          <w:sz w:val="32"/>
+          <w:szCs w:val="32"/>
+          <w:lang w:val="en-US"/>
+        </w:rPr>
+        <w:t>–</w:t>
+      </w:r>
+      <w:r>
+        <w:rPr>
+          <w:sz w:val="32"/>
+          <w:szCs w:val="32"/>
+          <w:lang w:val="en-US"/>
+        </w:rPr>
+        <w:t xml:space="preserve"> 2103389</w:t>
+      </w:r>
+    </w:p>
+    <w:p>
+      <w:pPr>
+        <w:rPr>
           <w:sz w:val="40"/>
           <w:szCs w:val="40"/>
-        </w:rPr>
-        <w:t xml:space="preserve"> - 2103389</w:t>
+          <w:lang w:val="en-US"/>
+        </w:rPr>
+      </w:pPr>
+      <w:r>
+        <w:rPr>
+          <w:sz w:val="40"/>
+          <w:szCs w:val="40"/>
+          <w:lang w:val="en-US"/>
+        </w:rPr>
+        <w:br w:type="page"/>
       </w:r>
-      <w:r>
+    </w:p>
+    <w:sdt>
+      <w:sdtPr>
+        <w:id w:val="-1434579217"/>
+        <w:docPartObj>
+          <w:docPartGallery w:val="Table of Contents"/>
+          <w:docPartUnique/>
+        </w:docPartObj>
+      </w:sdtPr>
+      <w:sdtEndPr>
+        <w:rPr>
+          <w:rFonts w:asciiTheme="minorHAnsi" w:eastAsiaTheme="minorEastAsia" w:hAnsiTheme="minorHAnsi" w:cstheme="minorBidi"/>
+          <w:smallCaps w:val="0"/>
+          <w:color w:val="auto"/>
+          <w:sz w:val="22"/>
+          <w:szCs w:val="22"/>
+        </w:rPr>
+      </w:sdtEndPr>
+      <w:sdtContent>
+        <w:p>
+          <w:pPr>
+            <w:pStyle w:val="Titolosommario"/>
+          </w:pPr>
+          <w:r>
+            <w:t>Table of Contents</w:t>
+          </w:r>
+        </w:p>
+        <w:p>
+          <w:pPr>
+            <w:pStyle w:val="Sommario1"/>
+            <w:tabs>
+              <w:tab w:val="left" w:pos="480"/>
+              <w:tab w:val="right" w:leader="dot" w:pos="9628"/>
+            </w:tabs>
+            <w:rPr>
+              <w:noProof/>
+              <w:kern w:val="2"/>
+              <w:sz w:val="24"/>
+              <w:szCs w:val="24"/>
+              <w:lang w:eastAsia="it-IT"/>
+              <w14:ligatures w14:val="standardContextual"/>
+            </w:rPr>
+          </w:pPr>
+          <w:r>
+            <w:fldChar w:fldCharType="begin"/>
+          </w:r>
+          <w:r>
+            <w:instrText xml:space="preserve"> TOC \o "1-3" \h \z \u </w:instrText>
+          </w:r>
+          <w:r>
+            <w:fldChar w:fldCharType="separate"/>
+          </w:r>
+          <w:hyperlink w:anchor="_Toc166158023" w:history="1">
+            <w:r>
+              <w:rPr>
+                <w:rStyle w:val="Collegamentoipertestuale"/>
+                <w:noProof/>
+                <w:lang w:val="en-US"/>
+              </w:rPr>
+              <w:t>2</w:t>
+            </w:r>
+            <w:r>
+              <w:rPr>
+                <w:noProof/>
+                <w:kern w:val="2"/>
+                <w:sz w:val="24"/>
+                <w:szCs w:val="24"/>
+                <w:lang w:eastAsia="it-IT"/>
+                <w14:ligatures w14:val="standardContextual"/>
+              </w:rPr>
+              <w:tab/>
+            </w:r>
+            <w:r>
+              <w:rPr>
+                <w:rStyle w:val="Collegamentoipertestuale"/>
+                <w:noProof/>
+                <w:lang w:val="en-US"/>
+              </w:rPr>
+              <w:t>Assignment</w:t>
+            </w:r>
+            <w:r>
+              <w:rPr>
+                <w:noProof/>
+                <w:webHidden/>
+              </w:rPr>
+              <w:tab/>
+            </w:r>
+            <w:r>
+              <w:rPr>
+                <w:noProof/>
+                <w:webHidden/>
+              </w:rPr>
+              <w:fldChar w:fldCharType="begin"/>
+            </w:r>
+            <w:r>
+              <w:rPr>
+                <w:noProof/>
+                <w:webHidden/>
+              </w:rPr>
+              <w:instrText xml:space="preserve"> PAGEREF _Toc166158023 \h </w:instrText>
+            </w:r>
+            <w:r>
+              <w:rPr>
+                <w:noProof/>
+                <w:webHidden/>
+              </w:rPr>
+            </w:r>
+            <w:r>
+              <w:rPr>
+                <w:noProof/>
+                <w:webHidden/>
+              </w:rPr>
+              <w:fldChar w:fldCharType="separate"/>
+            </w:r>
+            <w:r>
+              <w:rPr>
+                <w:noProof/>
+                <w:webHidden/>
+              </w:rPr>
+              <w:t>3</w:t>
+            </w:r>
+            <w:r>
+              <w:rPr>
+                <w:noProof/>
+                <w:webHidden/>
+              </w:rPr>
+              <w:fldChar w:fldCharType="end"/>
+            </w:r>
+          </w:hyperlink>
+        </w:p>
+        <w:p>
+          <w:pPr>
+            <w:pStyle w:val="Sommario1"/>
+            <w:tabs>
+              <w:tab w:val="left" w:pos="480"/>
+              <w:tab w:val="right" w:leader="dot" w:pos="9628"/>
+            </w:tabs>
+            <w:rPr>
+              <w:noProof/>
+              <w:kern w:val="2"/>
+              <w:sz w:val="24"/>
+              <w:szCs w:val="24"/>
+              <w:lang w:eastAsia="it-IT"/>
+              <w14:ligatures w14:val="standardContextual"/>
+            </w:rPr>
+          </w:pPr>
+          <w:hyperlink w:anchor="_Toc166158024" w:history="1">
+            <w:r>
+              <w:rPr>
+                <w:rStyle w:val="Collegamentoipertestuale"/>
+                <w:noProof/>
+                <w:lang w:val="en-US"/>
+              </w:rPr>
+              <w:t>3</w:t>
+            </w:r>
+            <w:r>
+              <w:rPr>
+                <w:noProof/>
+                <w:kern w:val="2"/>
+                <w:sz w:val="24"/>
+                <w:szCs w:val="24"/>
+                <w:lang w:eastAsia="it-IT"/>
+                <w14:ligatures w14:val="standardContextual"/>
+              </w:rPr>
+              <w:tab/>
+            </w:r>
+            <w:r>
+              <w:rPr>
+                <w:rStyle w:val="Collegamentoipertestuale"/>
+                <w:noProof/>
+                <w:lang w:val="en-US"/>
+              </w:rPr>
+              <w:t>LZW Algorithm</w:t>
+            </w:r>
+            <w:r>
+              <w:rPr>
+                <w:noProof/>
+                <w:webHidden/>
+              </w:rPr>
+              <w:tab/>
+            </w:r>
+            <w:r>
+              <w:rPr>
+                <w:noProof/>
+                <w:webHidden/>
+              </w:rPr>
+              <w:fldChar w:fldCharType="begin"/>
+            </w:r>
+            <w:r>
+              <w:rPr>
+                <w:noProof/>
+                <w:webHidden/>
+              </w:rPr>
+              <w:instrText xml:space="preserve"> PAGEREF _Toc166158024 \h </w:instrText>
+            </w:r>
+            <w:r>
+              <w:rPr>
+                <w:noProof/>
+                <w:webHidden/>
+              </w:rPr>
+            </w:r>
+            <w:r>
+              <w:rPr>
+                <w:noProof/>
+                <w:webHidden/>
+              </w:rPr>
+              <w:fldChar w:fldCharType="separate"/>
+            </w:r>
+            <w:r>
+              <w:rPr>
+                <w:noProof/>
+                <w:webHidden/>
+              </w:rPr>
+              <w:t>3</w:t>
+            </w:r>
+            <w:r>
+              <w:rPr>
+                <w:noProof/>
+                <w:webHidden/>
+              </w:rPr>
+              <w:fldChar w:fldCharType="end"/>
+            </w:r>
+          </w:hyperlink>
+        </w:p>
+        <w:p>
+          <w:pPr>
+            <w:pStyle w:val="Sommario1"/>
+            <w:tabs>
+              <w:tab w:val="left" w:pos="480"/>
+              <w:tab w:val="right" w:leader="dot" w:pos="9628"/>
+            </w:tabs>
+            <w:rPr>
+              <w:noProof/>
+              <w:kern w:val="2"/>
+              <w:sz w:val="24"/>
+              <w:szCs w:val="24"/>
+              <w:lang w:eastAsia="it-IT"/>
+              <w14:ligatures w14:val="standardContextual"/>
+            </w:rPr>
+          </w:pPr>
+          <w:hyperlink w:anchor="_Toc166158025" w:history="1">
+            <w:r>
+              <w:rPr>
+                <w:rStyle w:val="Collegamentoipertestuale"/>
+                <w:noProof/>
+                <w:lang w:val="en-US"/>
+              </w:rPr>
+              <w:t>4</w:t>
+            </w:r>
+            <w:r>
+              <w:rPr>
+                <w:noProof/>
+                <w:kern w:val="2"/>
+                <w:sz w:val="24"/>
+                <w:szCs w:val="24"/>
+                <w:lang w:eastAsia="it-IT"/>
+                <w14:ligatures w14:val="standardContextual"/>
+              </w:rPr>
+              <w:tab/>
+            </w:r>
+            <w:r>
+              <w:rPr>
+                <w:rStyle w:val="Collegamentoipertestuale"/>
+                <w:noProof/>
+                <w:lang w:val="en-US"/>
+              </w:rPr>
+              <w:t>Huffman Algorithm</w:t>
+            </w:r>
+            <w:r>
+              <w:rPr>
+                <w:noProof/>
+                <w:webHidden/>
+              </w:rPr>
+              <w:tab/>
+            </w:r>
+            <w:r>
+              <w:rPr>
+                <w:noProof/>
+                <w:webHidden/>
+              </w:rPr>
+              <w:fldChar w:fldCharType="begin"/>
+            </w:r>
+            <w:r>
+              <w:rPr>
+                <w:noProof/>
+                <w:webHidden/>
+              </w:rPr>
+              <w:instrText xml:space="preserve"> PAGEREF _Toc166158025 \h </w:instrText>
+            </w:r>
+            <w:r>
+              <w:rPr>
+                <w:noProof/>
+                <w:webHidden/>
+              </w:rPr>
+            </w:r>
+            <w:r>
+              <w:rPr>
+                <w:noProof/>
+                <w:webHidden/>
+              </w:rPr>
+              <w:fldChar w:fldCharType="separate"/>
+            </w:r>
+            <w:r>
+              <w:rPr>
+                <w:noProof/>
+                <w:webHidden/>
+              </w:rPr>
+              <w:t>4</w:t>
+            </w:r>
+            <w:r>
+              <w:rPr>
+                <w:noProof/>
+                <w:webHidden/>
+              </w:rPr>
+              <w:fldChar w:fldCharType="end"/>
+            </w:r>
+          </w:hyperlink>
+        </w:p>
+        <w:p>
+          <w:r>
+            <w:rPr>
+              <w:b/>
+              <w:bCs/>
+            </w:rPr>
+            <w:fldChar w:fldCharType="end"/>
+          </w:r>
+        </w:p>
+      </w:sdtContent>
+    </w:sdt>
+    <w:p>
+      <w:pPr>
+        <w:jc w:val="center"/>
         <w:rPr>
           <w:i/>
           <w:iCs/>
+          <w:lang w:val="en-US"/>
+        </w:rPr>
+      </w:pPr>
+      <w:r>
+        <w:rPr>
+          <w:i/>
+          <w:iCs/>
+          <w:lang w:val="en-US"/>
         </w:rPr>
         <w:br w:type="page"/>
       </w:r>
     </w:p>
     <w:p>
       <w:pPr>
+        <w:pStyle w:val="Titolo1"/>
+        <w:jc w:val="center"/>
+        <w:rPr>
+          <w:lang w:val="en-US"/>
+        </w:rPr>
+      </w:pPr>
+      <w:bookmarkStart w:id="0" w:name="_Toc166158023"/>
+      <w:r>
+        <w:rPr>
+          <w:lang w:val="en-US"/>
+        </w:rPr>
+        <w:lastRenderedPageBreak/>
+        <w:t>Assignment</w:t>
+      </w:r>
+      <w:bookmarkEnd w:id="0"/>
+    </w:p>
+    <w:p>
+      <w:pPr>
         <w:spacing w:line="276" w:lineRule="auto"/>
         <w:rPr>
           <w:i/>
@@ -277,7 +676,6 @@
           <w:iCs/>
           <w:lang w:val="en-US"/>
         </w:rPr>
-        <w:lastRenderedPageBreak/>
         <w:t>Encode the string:</w:t>
       </w:r>
     </w:p>
@@ -397,18 +795,20 @@
     </w:p>
     <w:p>
       <w:pPr>
-        <w:rPr>
-          <w:u w:val="single"/>
-          <w:lang w:val="en-US"/>
-        </w:rPr>
-      </w:pPr>
+        <w:pStyle w:val="Titolo1"/>
+        <w:jc w:val="center"/>
+        <w:rPr>
+          <w:lang w:val="en-US"/>
+        </w:rPr>
+      </w:pPr>
+      <w:bookmarkStart w:id="1" w:name="_Toc166158024"/>
       <w:r>
         <w:rPr>
-          <w:u w:val="single"/>
-          <w:lang w:val="en-US"/>
-        </w:rPr>
-        <w:t>Solution</w:t>
+          <w:lang w:val="en-US"/>
+        </w:rPr>
+        <w:t>LZW Algorithm</w:t>
       </w:r>
+      <w:bookmarkEnd w:id="1"/>
     </w:p>
     <w:p>
       <w:pPr>
@@ -1874,10 +2274,39 @@
     </w:tbl>
     <w:p>
       <w:pPr>
-        <w:rPr>
-          <w:lang w:val="en-US"/>
-        </w:rPr>
-      </w:pPr>
+        <w:spacing w:after="0"/>
+        <w:rPr>
+          <w:lang w:val="en-US"/>
+        </w:rPr>
+      </w:pPr>
+    </w:p>
+    <w:p>
+      <w:pPr>
+        <w:rPr>
+          <w:lang w:val="en-US"/>
+        </w:rPr>
+      </w:pPr>
+      <w:r>
+        <w:rPr>
+          <w:lang w:val="en-US"/>
+        </w:rPr>
+        <w:t xml:space="preserve">Here, an explanation step by step based on the algorithm code taken from the </w:t>
+      </w:r>
+      <w:hyperlink r:id="rId9" w:history="1">
+        <w:r>
+          <w:rPr>
+            <w:rStyle w:val="Collegamentoipertestuale"/>
+            <w:lang w:val="en-US"/>
+          </w:rPr>
+          <w:t>slides</w:t>
+        </w:r>
+      </w:hyperlink>
+      <w:r>
+        <w:rPr>
+          <w:lang w:val="en-US"/>
+        </w:rPr>
+        <w:t>.</w:t>
+      </w:r>
     </w:p>
     <w:p>
       <w:pPr>
@@ -1894,14 +2323,906 @@
     </w:p>
     <w:p>
       <w:pPr>
+        <w:pStyle w:val="Titolo1"/>
+        <w:jc w:val="center"/>
+        <w:rPr>
+          <w:lang w:val="en-US"/>
+        </w:rPr>
+      </w:pPr>
+      <w:bookmarkStart w:id="2" w:name="_Toc166158025"/>
+      <w:r>
+        <w:rPr>
+          <w:lang w:val="en-US"/>
+        </w:rPr>
+        <w:lastRenderedPageBreak/>
+        <w:t>Huffman</w:t>
+      </w:r>
+      <w:r>
+        <w:rPr>
+          <w:lang w:val="en-US"/>
+        </w:rPr>
+        <w:t xml:space="preserve"> Algorithm</w:t>
+      </w:r>
+      <w:bookmarkEnd w:id="2"/>
+    </w:p>
+    <w:p>
+      <w:pPr>
+        <w:rPr>
+          <w:lang w:val="en-US"/>
+        </w:rPr>
+      </w:pPr>
+      <w:r>
+        <w:rPr>
+          <w:lang w:val="en-US"/>
+        </w:rPr>
+        <w:t xml:space="preserve">In this section, the </w:t>
+      </w:r>
+      <w:r>
+        <w:rPr>
+          <w:lang w:val="en-US"/>
+        </w:rPr>
+        <w:t>Huffman</w:t>
+      </w:r>
+      <w:r>
+        <w:rPr>
+          <w:lang w:val="en-US"/>
+        </w:rPr>
+        <w:t xml:space="preserve"> algorithm </w:t>
+      </w:r>
+      <w:r>
+        <w:rPr>
+          <w:lang w:val="en-US"/>
+        </w:rPr>
+        <w:t>is chosen</w:t>
+      </w:r>
+      <w:r>
+        <w:rPr>
+          <w:lang w:val="en-US"/>
+        </w:rPr>
+        <w:t xml:space="preserve"> and </w:t>
+      </w:r>
+      <w:r>
+        <w:rPr>
+          <w:lang w:val="en-US"/>
+        </w:rPr>
+        <w:t>applied</w:t>
+      </w:r>
+      <w:r>
+        <w:rPr>
+          <w:lang w:val="en-US"/>
+        </w:rPr>
+        <w:t>, with the following table describing each symbol, occurrences and the encoding, obtained looking at the tree obtained (</w:t>
+      </w:r>
+      <m:oMath>
+        <m:r>
+          <w:rPr>
+            <w:rFonts w:ascii="Cambria Math" w:hAnsi="Cambria Math"/>
+            <w:lang w:val="en-US"/>
+          </w:rPr>
+          <m:t>0</m:t>
+        </m:r>
+      </m:oMath>
+      <w:r>
+        <w:rPr>
+          <w:lang w:val="en-US"/>
+        </w:rPr>
+        <w:t xml:space="preserve"> for left children, </w:t>
+      </w:r>
+      <m:oMath>
+        <m:r>
+          <w:rPr>
+            <w:rFonts w:ascii="Cambria Math" w:hAnsi="Cambria Math"/>
+            <w:lang w:val="en-US"/>
+          </w:rPr>
+          <m:t>1</m:t>
+        </m:r>
+      </m:oMath>
+      <w:r>
+        <w:rPr>
+          <w:lang w:val="en-US"/>
+        </w:rPr>
+        <w:t xml:space="preserve"> for the right children), hence considering the total number of those</w:t>
+      </w:r>
+      <w:r>
+        <w:rPr>
+          <w:lang w:val="en-US"/>
+        </w:rPr>
+        <w:t>:</w:t>
+      </w:r>
+    </w:p>
+    <w:tbl>
+      <w:tblPr>
+        <w:tblStyle w:val="Grigliatabella"/>
+        <w:tblW w:w="0" w:type="auto"/>
+        <w:tblLook w:val="04A0" w:firstRow="1" w:lastRow="0" w:firstColumn="1" w:lastColumn="0" w:noHBand="0" w:noVBand="1"/>
+      </w:tblPr>
+      <w:tblGrid>
+        <w:gridCol w:w="2407"/>
+        <w:gridCol w:w="2407"/>
+        <w:gridCol w:w="2407"/>
+        <w:gridCol w:w="2407"/>
+      </w:tblGrid>
+      <w:tr>
+        <w:tc>
+          <w:tcPr>
+            <w:tcW w:w="2407" w:type="dxa"/>
+            <w:vAlign w:val="center"/>
+          </w:tcPr>
+          <w:p>
+            <w:pPr>
+              <w:jc w:val="center"/>
+              <w:rPr>
+                <w:i/>
+                <w:iCs/>
+                <w:lang w:val="en-US"/>
+              </w:rPr>
+            </w:pPr>
+            <w:r>
+              <w:rPr>
+                <w:i/>
+                <w:iCs/>
+                <w:lang w:val="en-US"/>
+              </w:rPr>
+              <w:t>Symbol</w:t>
+            </w:r>
+          </w:p>
+        </w:tc>
+        <w:tc>
+          <w:tcPr>
+            <w:tcW w:w="2407" w:type="dxa"/>
+            <w:vAlign w:val="center"/>
+          </w:tcPr>
+          <w:p>
+            <w:pPr>
+              <w:jc w:val="center"/>
+              <w:rPr>
+                <w:i/>
+                <w:iCs/>
+                <w:lang w:val="en-US"/>
+              </w:rPr>
+            </w:pPr>
+            <w:r>
+              <w:rPr>
+                <w:i/>
+                <w:iCs/>
+                <w:lang w:val="en-US"/>
+              </w:rPr>
+              <w:t>N. of occurrences</w:t>
+            </w:r>
+          </w:p>
+        </w:tc>
+        <w:tc>
+          <w:tcPr>
+            <w:tcW w:w="2407" w:type="dxa"/>
+            <w:vAlign w:val="center"/>
+          </w:tcPr>
+          <w:p>
+            <w:pPr>
+              <w:jc w:val="center"/>
+              <w:rPr>
+                <w:i/>
+                <w:iCs/>
+                <w:lang w:val="en-US"/>
+              </w:rPr>
+            </w:pPr>
+            <w:r>
+              <w:rPr>
+                <w:i/>
+                <w:iCs/>
+                <w:lang w:val="en-US"/>
+              </w:rPr>
+              <w:t>Code</w:t>
+            </w:r>
+          </w:p>
+        </w:tc>
+        <w:tc>
+          <w:tcPr>
+            <w:tcW w:w="2407" w:type="dxa"/>
+            <w:vAlign w:val="center"/>
+          </w:tcPr>
+          <w:p>
+            <w:pPr>
+              <w:jc w:val="center"/>
+              <w:rPr>
+                <w:i/>
+                <w:iCs/>
+                <w:lang w:val="en-US"/>
+              </w:rPr>
+            </w:pPr>
+            <w:r>
+              <w:rPr>
+                <w:i/>
+                <w:iCs/>
+                <w:lang w:val="en-US"/>
+              </w:rPr>
+              <w:t>N. of bits</w:t>
+            </w:r>
+          </w:p>
+        </w:tc>
+      </w:tr>
+      <w:tr>
+        <w:tc>
+          <w:tcPr>
+            <w:tcW w:w="2407" w:type="dxa"/>
+            <w:vAlign w:val="center"/>
+          </w:tcPr>
+          <w:p>
+            <w:pPr>
+              <w:jc w:val="center"/>
+              <w:rPr>
+                <w:lang w:val="en-US"/>
+              </w:rPr>
+            </w:pPr>
+            <w:r>
+              <w:rPr>
+                <w:lang w:val="en-US"/>
+              </w:rPr>
+              <w:t>A</w:t>
+            </w:r>
+          </w:p>
+        </w:tc>
+        <w:tc>
+          <w:tcPr>
+            <w:tcW w:w="2407" w:type="dxa"/>
+            <w:vAlign w:val="center"/>
+          </w:tcPr>
+          <w:p>
+            <w:pPr>
+              <w:jc w:val="center"/>
+              <w:rPr>
+                <w:lang w:val="en-US"/>
+              </w:rPr>
+            </w:pPr>
+            <w:r>
+              <w:rPr>
+                <w:lang w:val="en-US"/>
+              </w:rPr>
+              <w:t>4</w:t>
+            </w:r>
+          </w:p>
+        </w:tc>
+        <w:tc>
+          <w:tcPr>
+            <w:tcW w:w="2407" w:type="dxa"/>
+            <w:vAlign w:val="center"/>
+          </w:tcPr>
+          <w:p>
+            <w:pPr>
+              <w:jc w:val="center"/>
+              <w:rPr>
+                <w:lang w:val="en-US"/>
+              </w:rPr>
+            </w:pPr>
+            <w:r>
+              <w:rPr>
+                <w:lang w:val="en-US"/>
+              </w:rPr>
+              <w:t>1110</w:t>
+            </w:r>
+          </w:p>
+        </w:tc>
+        <w:tc>
+          <w:tcPr>
+            <w:tcW w:w="2407" w:type="dxa"/>
+            <w:vAlign w:val="center"/>
+          </w:tcPr>
+          <w:p>
+            <w:pPr>
+              <w:jc w:val="center"/>
+              <w:rPr>
+                <w:lang w:val="en-US"/>
+              </w:rPr>
+            </w:pPr>
+            <w:r>
+              <w:rPr>
+                <w:lang w:val="en-US"/>
+              </w:rPr>
+              <w:t>16</w:t>
+            </w:r>
+          </w:p>
+        </w:tc>
+      </w:tr>
+      <w:tr>
+        <w:tc>
+          <w:tcPr>
+            <w:tcW w:w="2407" w:type="dxa"/>
+            <w:vAlign w:val="center"/>
+          </w:tcPr>
+          <w:p>
+            <w:pPr>
+              <w:jc w:val="center"/>
+              <w:rPr>
+                <w:lang w:val="en-US"/>
+              </w:rPr>
+            </w:pPr>
+            <w:r>
+              <w:rPr>
+                <w:lang w:val="en-US"/>
+              </w:rPr>
+              <w:t>B</w:t>
+            </w:r>
+          </w:p>
+        </w:tc>
+        <w:tc>
+          <w:tcPr>
+            <w:tcW w:w="2407" w:type="dxa"/>
+            <w:vAlign w:val="center"/>
+          </w:tcPr>
+          <w:p>
+            <w:pPr>
+              <w:jc w:val="center"/>
+              <w:rPr>
+                <w:lang w:val="en-US"/>
+              </w:rPr>
+            </w:pPr>
+            <w:r>
+              <w:rPr>
+                <w:lang w:val="en-US"/>
+              </w:rPr>
+              <w:t>4</w:t>
+            </w:r>
+          </w:p>
+        </w:tc>
+        <w:tc>
+          <w:tcPr>
+            <w:tcW w:w="2407" w:type="dxa"/>
+            <w:vAlign w:val="center"/>
+          </w:tcPr>
+          <w:p>
+            <w:pPr>
+              <w:jc w:val="center"/>
+              <w:rPr>
+                <w:lang w:val="en-US"/>
+              </w:rPr>
+            </w:pPr>
+            <w:r>
+              <w:rPr>
+                <w:lang w:val="en-US"/>
+              </w:rPr>
+              <w:t>1111</w:t>
+            </w:r>
+          </w:p>
+        </w:tc>
+        <w:tc>
+          <w:tcPr>
+            <w:tcW w:w="2407" w:type="dxa"/>
+            <w:vAlign w:val="center"/>
+          </w:tcPr>
+          <w:p>
+            <w:pPr>
+              <w:jc w:val="center"/>
+              <w:rPr>
+                <w:lang w:val="en-US"/>
+              </w:rPr>
+            </w:pPr>
+            <w:r>
+              <w:rPr>
+                <w:lang w:val="en-US"/>
+              </w:rPr>
+              <w:t>16</w:t>
+            </w:r>
+          </w:p>
+        </w:tc>
+      </w:tr>
+      <w:tr>
+        <w:tc>
+          <w:tcPr>
+            <w:tcW w:w="2407" w:type="dxa"/>
+            <w:vAlign w:val="center"/>
+          </w:tcPr>
+          <w:p>
+            <w:pPr>
+              <w:jc w:val="center"/>
+              <w:rPr>
+                <w:lang w:val="en-US"/>
+              </w:rPr>
+            </w:pPr>
+            <w:r>
+              <w:rPr>
+                <w:lang w:val="en-US"/>
+              </w:rPr>
+              <w:t>C</w:t>
+            </w:r>
+          </w:p>
+        </w:tc>
+        <w:tc>
+          <w:tcPr>
+            <w:tcW w:w="2407" w:type="dxa"/>
+            <w:vAlign w:val="center"/>
+          </w:tcPr>
+          <w:p>
+            <w:pPr>
+              <w:jc w:val="center"/>
+              <w:rPr>
+                <w:lang w:val="en-US"/>
+              </w:rPr>
+            </w:pPr>
+            <w:r>
+              <w:rPr>
+                <w:lang w:val="en-US"/>
+              </w:rPr>
+              <w:t>4</w:t>
+            </w:r>
+          </w:p>
+        </w:tc>
+        <w:tc>
+          <w:tcPr>
+            <w:tcW w:w="2407" w:type="dxa"/>
+            <w:vAlign w:val="center"/>
+          </w:tcPr>
+          <w:p>
+            <w:pPr>
+              <w:jc w:val="center"/>
+              <w:rPr>
+                <w:lang w:val="en-US"/>
+              </w:rPr>
+            </w:pPr>
+            <w:r>
+              <w:rPr>
+                <w:lang w:val="en-US"/>
+              </w:rPr>
+              <w:t>110</w:t>
+            </w:r>
+          </w:p>
+        </w:tc>
+        <w:tc>
+          <w:tcPr>
+            <w:tcW w:w="2407" w:type="dxa"/>
+            <w:vAlign w:val="center"/>
+          </w:tcPr>
+          <w:p>
+            <w:pPr>
+              <w:jc w:val="center"/>
+              <w:rPr>
+                <w:lang w:val="en-US"/>
+              </w:rPr>
+            </w:pPr>
+            <w:r>
+              <w:rPr>
+                <w:lang w:val="en-US"/>
+              </w:rPr>
+              <w:t>12</w:t>
+            </w:r>
+          </w:p>
+        </w:tc>
+      </w:tr>
+      <w:tr>
+        <w:tc>
+          <w:tcPr>
+            <w:tcW w:w="2407" w:type="dxa"/>
+            <w:vAlign w:val="center"/>
+          </w:tcPr>
+          <w:p>
+            <w:pPr>
+              <w:jc w:val="center"/>
+              <w:rPr>
+                <w:lang w:val="en-US"/>
+              </w:rPr>
+            </w:pPr>
+            <w:r>
+              <w:rPr>
+                <w:lang w:val="en-US"/>
+              </w:rPr>
+              <w:t>F</w:t>
+            </w:r>
+          </w:p>
+        </w:tc>
+        <w:tc>
+          <w:tcPr>
+            <w:tcW w:w="2407" w:type="dxa"/>
+            <w:vAlign w:val="center"/>
+          </w:tcPr>
+          <w:p>
+            <w:pPr>
+              <w:jc w:val="center"/>
+              <w:rPr>
+                <w:lang w:val="en-US"/>
+              </w:rPr>
+            </w:pPr>
+            <w:r>
+              <w:rPr>
+                <w:lang w:val="en-US"/>
+              </w:rPr>
+              <w:t>36</w:t>
+            </w:r>
+          </w:p>
+        </w:tc>
+        <w:tc>
+          <w:tcPr>
+            <w:tcW w:w="2407" w:type="dxa"/>
+            <w:vAlign w:val="center"/>
+          </w:tcPr>
+          <w:p>
+            <w:pPr>
+              <w:jc w:val="center"/>
+              <w:rPr>
+                <w:lang w:val="en-US"/>
+              </w:rPr>
+            </w:pPr>
+            <w:r>
+              <w:rPr>
+                <w:lang w:val="en-US"/>
+              </w:rPr>
+              <w:t>0</w:t>
+            </w:r>
+          </w:p>
+        </w:tc>
+        <w:tc>
+          <w:tcPr>
+            <w:tcW w:w="2407" w:type="dxa"/>
+            <w:vAlign w:val="center"/>
+          </w:tcPr>
+          <w:p>
+            <w:pPr>
+              <w:jc w:val="center"/>
+              <w:rPr>
+                <w:lang w:val="en-US"/>
+              </w:rPr>
+            </w:pPr>
+            <w:r>
+              <w:rPr>
+                <w:lang w:val="en-US"/>
+              </w:rPr>
+              <w:t>36</w:t>
+            </w:r>
+          </w:p>
+        </w:tc>
+      </w:tr>
+      <w:tr>
+        <w:tc>
+          <w:tcPr>
+            <w:tcW w:w="2407" w:type="dxa"/>
+            <w:vAlign w:val="center"/>
+          </w:tcPr>
+          <w:p>
+            <w:pPr>
+              <w:jc w:val="center"/>
+              <w:rPr>
+                <w:lang w:val="en-US"/>
+              </w:rPr>
+            </w:pPr>
+            <w:r>
+              <w:rPr>
+                <w:lang w:val="en-US"/>
+              </w:rPr>
+              <w:t>0</w:t>
+            </w:r>
+          </w:p>
+        </w:tc>
+        <w:tc>
+          <w:tcPr>
+            <w:tcW w:w="2407" w:type="dxa"/>
+            <w:vAlign w:val="center"/>
+          </w:tcPr>
+          <w:p>
+            <w:pPr>
+              <w:jc w:val="center"/>
+              <w:rPr>
+                <w:lang w:val="en-US"/>
+              </w:rPr>
+            </w:pPr>
+            <w:r>
+              <w:rPr>
+                <w:lang w:val="en-US"/>
+              </w:rPr>
+              <w:t>12</w:t>
+            </w:r>
+          </w:p>
+        </w:tc>
+        <w:tc>
+          <w:tcPr>
+            <w:tcW w:w="2407" w:type="dxa"/>
+            <w:vAlign w:val="center"/>
+          </w:tcPr>
+          <w:p>
+            <w:pPr>
+              <w:jc w:val="center"/>
+              <w:rPr>
+                <w:lang w:val="en-US"/>
+              </w:rPr>
+            </w:pPr>
+            <w:r>
+              <w:rPr>
+                <w:lang w:val="en-US"/>
+              </w:rPr>
+              <w:t>10</w:t>
+            </w:r>
+          </w:p>
+        </w:tc>
+        <w:tc>
+          <w:tcPr>
+            <w:tcW w:w="2407" w:type="dxa"/>
+            <w:vAlign w:val="center"/>
+          </w:tcPr>
+          <w:p>
+            <w:pPr>
+              <w:jc w:val="center"/>
+              <w:rPr>
+                <w:lang w:val="en-US"/>
+              </w:rPr>
+            </w:pPr>
+            <w:r>
+              <w:rPr>
+                <w:lang w:val="en-US"/>
+              </w:rPr>
+              <w:t>24</w:t>
+            </w:r>
+          </w:p>
+        </w:tc>
+      </w:tr>
+    </w:tbl>
+    <w:p>
+      <w:pPr>
+        <w:spacing w:after="0"/>
+        <w:rPr>
+          <w:lang w:val="en-US"/>
+        </w:rPr>
+      </w:pPr>
+    </w:p>
+    <w:p>
+      <w:pPr>
+        <w:rPr>
+          <w:lang w:val="en-US"/>
+        </w:rPr>
+      </w:pPr>
+      <w:r>
+        <w:rPr>
+          <w:lang w:val="en-US"/>
+        </w:rPr>
+        <w:drawing>
+          <wp:anchor distT="0" distB="0" distL="114300" distR="114300" simplePos="0" relativeHeight="251660288" behindDoc="0" locked="0" layoutInCell="1" allowOverlap="1" wp14:anchorId="5FC61913" wp14:editId="5304F4F7">
+            <wp:simplePos x="0" y="0"/>
+            <wp:positionH relativeFrom="column">
+              <wp:posOffset>1678838</wp:posOffset>
+            </wp:positionH>
+            <wp:positionV relativeFrom="paragraph">
+              <wp:posOffset>222250</wp:posOffset>
+            </wp:positionV>
+            <wp:extent cx="3508375" cy="3093085"/>
+            <wp:effectExtent l="0" t="0" r="0" b="0"/>
+            <wp:wrapSquare wrapText="bothSides"/>
+            <wp:docPr id="1744325858" name="Immagine 1" descr="Immagine che contiene calligrafia, disegno, Carattere&#10;&#10;Descrizione generata automaticamente"/>
+            <wp:cNvGraphicFramePr>
+              <a:graphicFrameLocks xmlns:a="http://schemas.openxmlformats.org/drawingml/2006/main" noChangeAspect="1"/>
+            </wp:cNvGraphicFramePr>
+            <a:graphic xmlns:a="http://schemas.openxmlformats.org/drawingml/2006/main">
+              <a:graphicData uri="http://schemas.openxmlformats.org/drawingml/2006/picture">
+                <pic:pic xmlns:pic="http://schemas.openxmlformats.org/drawingml/2006/picture">
+                  <pic:nvPicPr>
+                    <pic:cNvPr id="1744325858" name="Immagine 1" descr="Immagine che contiene calligrafia, disegno, Carattere&#10;&#10;Descrizione generata automaticamente"/>
+                    <pic:cNvPicPr/>
+                  </pic:nvPicPr>
+                  <pic:blipFill>
+                    <a:blip r:embed="rId10"/>
+                    <a:stretch>
+                      <a:fillRect/>
+                    </a:stretch>
+                  </pic:blipFill>
+                  <pic:spPr>
+                    <a:xfrm>
+                      <a:off x="0" y="0"/>
+                      <a:ext cx="3508375" cy="3093085"/>
+                    </a:xfrm>
+                    <a:prstGeom prst="rect">
+                      <a:avLst/>
+                    </a:prstGeom>
+                  </pic:spPr>
+                </pic:pic>
+              </a:graphicData>
+            </a:graphic>
+            <wp14:sizeRelH relativeFrom="margin">
+              <wp14:pctWidth>0</wp14:pctWidth>
+            </wp14:sizeRelH>
+            <wp14:sizeRelV relativeFrom="margin">
+              <wp14:pctHeight>0</wp14:pctHeight>
+            </wp14:sizeRelV>
+          </wp:anchor>
+        </w:drawing>
+      </w:r>
+      <w:r>
+        <w:rPr>
+          <w:lang w:val="en-US"/>
+        </w:rPr>
+        <w:t>The corresponding tree is represented here</w:t>
+      </w:r>
+      <w:r>
+        <w:rPr>
+          <w:lang w:val="en-US"/>
+        </w:rPr>
+        <w:t xml:space="preserve"> representing the encoding is shown here:</w:t>
+      </w:r>
+    </w:p>
+    <w:p>
+      <w:pPr>
+        <w:rPr>
+          <w:lang w:val="en-US"/>
+        </w:rPr>
+      </w:pPr>
+    </w:p>
+    <w:p>
+      <w:pPr>
+        <w:rPr>
+          <w:lang w:val="en-US"/>
+        </w:rPr>
+      </w:pPr>
+    </w:p>
+    <w:p>
+      <w:pPr>
+        <w:rPr>
+          <w:lang w:val="en-US"/>
+        </w:rPr>
+      </w:pPr>
+    </w:p>
+    <w:p>
+      <w:pPr>
+        <w:rPr>
+          <w:lang w:val="en-US"/>
+        </w:rPr>
+      </w:pPr>
+    </w:p>
+    <w:p>
+      <w:pPr>
+        <w:rPr>
+          <w:lang w:val="en-US"/>
+        </w:rPr>
+      </w:pPr>
+    </w:p>
+    <w:p>
+      <w:pPr>
+        <w:rPr>
+          <w:lang w:val="en-US"/>
+        </w:rPr>
+      </w:pPr>
+    </w:p>
+    <w:p>
+      <w:pPr>
+        <w:rPr>
+          <w:lang w:val="en-US"/>
+        </w:rPr>
+      </w:pPr>
+    </w:p>
+    <w:p>
+      <w:pPr>
+        <w:rPr>
+          <w:lang w:val="en-US"/>
+        </w:rPr>
+      </w:pPr>
+    </w:p>
+    <w:p>
+      <w:pPr>
+        <w:rPr>
+          <w:lang w:val="en-US"/>
+        </w:rPr>
+      </w:pPr>
+    </w:p>
+    <w:p>
+      <w:pPr>
+        <w:rPr>
+          <w:lang w:val="en-US"/>
+        </w:rPr>
+      </w:pPr>
+    </w:p>
+    <w:p>
+      <w:pPr>
+        <w:rPr>
+          <w:lang w:val="en-US"/>
+        </w:rPr>
+      </w:pPr>
+    </w:p>
+    <w:p>
+      <w:pPr>
+        <w:rPr>
+          <w:lang w:val="en-US"/>
+        </w:rPr>
+      </w:pPr>
+      <w:r>
+        <w:rPr>
+          <w:lang w:val="en-US"/>
+        </w:rPr>
+        <w:t xml:space="preserve">The algorithm is bottom-up, so we start from the lowest-occurrences nodes, in this case </w:t>
+      </w:r>
+      <m:oMath>
+        <m:r>
+          <w:rPr>
+            <w:rFonts w:ascii="Cambria Math" w:hAnsi="Cambria Math"/>
+            <w:lang w:val="en-US"/>
+          </w:rPr>
+          <m:t>A,B</m:t>
+        </m:r>
+      </m:oMath>
+      <w:r>
+        <w:rPr>
+          <w:lang w:val="en-US"/>
+        </w:rPr>
+        <w:t xml:space="preserve">, forming a new node as sum. Given the tree would be unbalanced, the character </w:t>
+      </w:r>
+      <m:oMath>
+        <m:r>
+          <w:rPr>
+            <w:rFonts w:ascii="Cambria Math" w:hAnsi="Cambria Math"/>
+            <w:lang w:val="en-US"/>
+          </w:rPr>
+          <m:t>C</m:t>
+        </m:r>
+      </m:oMath>
+      <w:r>
+        <w:rPr>
+          <w:lang w:val="en-US"/>
+        </w:rPr>
+        <w:t xml:space="preserve"> is then summed subsequently, forming a sum node of </w:t>
+      </w:r>
+      <m:oMath>
+        <m:r>
+          <w:rPr>
+            <w:rFonts w:ascii="Cambria Math" w:hAnsi="Cambria Math"/>
+            <w:lang w:val="en-US"/>
+          </w:rPr>
+          <m:t>12</m:t>
+        </m:r>
+      </m:oMath>
+      <w:r>
+        <w:rPr>
+          <w:lang w:val="en-US"/>
+        </w:rPr>
+        <w:t xml:space="preserve">. Continuing this way, we sum all occurrences of the nodes, reaching the root of </w:t>
+      </w:r>
+      <m:oMath>
+        <m:r>
+          <w:rPr>
+            <w:rFonts w:ascii="Cambria Math" w:hAnsi="Cambria Math"/>
+            <w:lang w:val="en-US"/>
+          </w:rPr>
+          <m:t>60</m:t>
+        </m:r>
+      </m:oMath>
+      <w:r>
+        <w:rPr>
+          <w:lang w:val="en-US"/>
+        </w:rPr>
+        <w:t>.</w:t>
+      </w:r>
+    </w:p>
+    <w:p>
+      <w:pPr>
+        <w:rPr>
+          <w:lang w:val="en-US"/>
+        </w:rPr>
+      </w:pPr>
+      <w:r>
+        <w:rPr>
+          <w:lang w:val="en-US"/>
+        </w:rPr>
+        <w:t xml:space="preserve">We then compute how many bits are occupied, considering this is computed multiplying the number of occurrences with how many bits the single code occupies: </w:t>
+      </w:r>
+    </w:p>
+    <w:p>
+      <w:pPr>
+        <w:rPr>
+          <w:lang w:val="en-US"/>
+        </w:rPr>
+      </w:pPr>
+      <m:oMathPara>
+        <m:oMath>
+          <m:r>
+            <w:rPr>
+              <w:rFonts w:ascii="Cambria Math" w:hAnsi="Cambria Math"/>
+              <w:lang w:val="en-US"/>
+            </w:rPr>
+            <m:t>4*4+4*4+4*3+36*1+12*2=104</m:t>
+          </m:r>
+        </m:oMath>
+      </m:oMathPara>
+    </w:p>
+    <w:p>
+      <w:pPr>
         <w:rPr>
           <w:lang w:val="en-US"/>
         </w:rPr>
       </w:pPr>
     </w:p>
     <w:sectPr>
-      <w:headerReference w:type="default" r:id="rId8"/>
-      <w:footerReference w:type="default" r:id="rId9"/>
+      <w:headerReference w:type="default" r:id="rId11"/>
+      <w:footerReference w:type="default" r:id="rId12"/>
       <w:pgSz w:w="11906" w:h="16838"/>
       <w:pgMar w:top="1417" w:right="1134" w:bottom="1134" w:left="1134" w:header="708" w:footer="708" w:gutter="0"/>
       <w:cols w:space="708"/>
@@ -2050,6 +3371,101 @@
 <file path=word/numbering.xml><?xml version="1.0" encoding="utf-8"?>
 <w:numbering xmlns:wpc="http://schemas.microsoft.com/office/word/2010/wordprocessingCanvas" xmlns:cx="http://schemas.microsoft.com/office/drawing/2014/chartex" xmlns:cx1="http://schemas.microsoft.com/office/drawing/2015/9/8/chartex" xmlns:cx2="http://schemas.microsoft.com/office/drawing/2015/10/21/chartex" xmlns:cx3="http://schemas.microsoft.com/office/drawing/2016/5/9/chartex" xmlns:cx4="http://schemas.microsoft.com/office/drawing/2016/5/10/chartex" xmlns:cx5="http://schemas.microsoft.com/office/drawing/2016/5/11/chartex" xmlns:cx6="http://schemas.microsoft.com/office/drawing/2016/5/12/chartex" xmlns:cx7="http://schemas.microsoft.com/office/drawing/2016/5/13/chartex" xmlns:cx8="http://schemas.microsoft.com/office/drawing/2016/5/14/chartex" xmlns:mc="http://schemas.openxmlformats.org/markup-compatibility/2006" xmlns:aink="http://schemas.microsoft.com/office/drawing/2016/ink" xmlns:am3d="http://schemas.microsoft.com/office/drawing/2017/model3d" xmlns:o="urn:schemas-microsoft-com:office:office" xmlns:oel="http://schemas.microsoft.com/office/2019/extlst" xmlns:r="http://schemas.openxmlformats.org/officeDocument/2006/relationships" xmlns:m="http://schemas.openxmlformats.org/officeDocument/2006/math" xmlns:v="urn:schemas-microsoft-com:vml" xmlns:wp14="http://schemas.microsoft.com/office/word/2010/wordprocessingDrawing" xmlns:wp="http://schemas.openxmlformats.org/drawingml/2006/wordprocessingDrawing" xmlns:w10="urn:schemas-microsoft-com:office:word" xmlns:w="http://schemas.openxmlformats.org/wordprocessingml/2006/main" xmlns:w14="http://schemas.microsoft.com/office/word/2010/wordml" xmlns:w15="http://schemas.microsoft.com/office/word/2012/wordml" xmlns:w16cex="http://schemas.microsoft.com/office/word/2018/wordml/cex" xmlns:w16cid="http://schemas.microsoft.com/office/word/2016/wordml/cid" xmlns:w16="http://schemas.microsoft.com/office/word/2018/wordml" xmlns:w16du="http://schemas.microsoft.com/office/word/2023/wordml/word16du" xmlns:w16sdtdh="http://schemas.microsoft.com/office/word/2020/wordml/sdtdatahash" xmlns:w16se="http://schemas.microsoft.com/office/word/2015/wordml/symex" xmlns:wpg="http://schemas.microsoft.com/office/word/2010/wordprocessingGroup" xmlns:wpi="http://schemas.microsoft.com/office/word/2010/wordprocessingInk" xmlns:wne="http://schemas.microsoft.com/office/word/2006/wordml" xmlns:wps="http://schemas.microsoft.com/office/word/2010/wordprocessingShape" mc:Ignorable="w14 w15 w16se w16cid w16 w16cex w16sdtdh w16du wp14">
   <w:abstractNum w:abstractNumId="0" w15:restartNumberingAfterBreak="0">
+    <w:nsid w:val="1482775B"/>
+    <w:multiLevelType w:val="multilevel"/>
+    <w:tmpl w:val="0EBA3C40"/>
+    <w:lvl w:ilvl="0">
+      <w:start w:val="1"/>
+      <w:numFmt w:val="decimal"/>
+      <w:pStyle w:val="Titolo1"/>
+      <w:lvlText w:val="%1"/>
+      <w:lvlJc w:val="left"/>
+      <w:pPr>
+        <w:ind w:left="432" w:hanging="432"/>
+      </w:pPr>
+    </w:lvl>
+    <w:lvl w:ilvl="1">
+      <w:start w:val="1"/>
+      <w:numFmt w:val="decimal"/>
+      <w:pStyle w:val="Titolo2"/>
+      <w:lvlText w:val="%1.%2"/>
+      <w:lvlJc w:val="left"/>
+      <w:pPr>
+        <w:ind w:left="576" w:hanging="576"/>
+      </w:pPr>
+    </w:lvl>
+    <w:lvl w:ilvl="2">
+      <w:start w:val="1"/>
+      <w:numFmt w:val="decimal"/>
+      <w:pStyle w:val="Titolo3"/>
+      <w:lvlText w:val="%1.%2.%3"/>
+      <w:lvlJc w:val="left"/>
+      <w:pPr>
+        <w:ind w:left="720" w:hanging="720"/>
+      </w:pPr>
+    </w:lvl>
+    <w:lvl w:ilvl="3">
+      <w:start w:val="1"/>
+      <w:numFmt w:val="decimal"/>
+      <w:pStyle w:val="Titolo4"/>
+      <w:lvlText w:val="%1.%2.%3.%4"/>
+      <w:lvlJc w:val="left"/>
+      <w:pPr>
+        <w:ind w:left="864" w:hanging="864"/>
+      </w:pPr>
+    </w:lvl>
+    <w:lvl w:ilvl="4">
+      <w:start w:val="1"/>
+      <w:numFmt w:val="decimal"/>
+      <w:pStyle w:val="Titolo5"/>
+      <w:lvlText w:val="%1.%2.%3.%4.%5"/>
+      <w:lvlJc w:val="left"/>
+      <w:pPr>
+        <w:ind w:left="1008" w:hanging="1008"/>
+      </w:pPr>
+    </w:lvl>
+    <w:lvl w:ilvl="5">
+      <w:start w:val="1"/>
+      <w:numFmt w:val="decimal"/>
+      <w:pStyle w:val="Titolo6"/>
+      <w:lvlText w:val="%1.%2.%3.%4.%5.%6"/>
+      <w:lvlJc w:val="left"/>
+      <w:pPr>
+        <w:ind w:left="1152" w:hanging="1152"/>
+      </w:pPr>
+    </w:lvl>
+    <w:lvl w:ilvl="6">
+      <w:start w:val="1"/>
+      <w:numFmt w:val="decimal"/>
+      <w:pStyle w:val="Titolo7"/>
+      <w:lvlText w:val="%1.%2.%3.%4.%5.%6.%7"/>
+      <w:lvlJc w:val="left"/>
+      <w:pPr>
+        <w:ind w:left="1296" w:hanging="1296"/>
+      </w:pPr>
+    </w:lvl>
+    <w:lvl w:ilvl="7">
+      <w:start w:val="1"/>
+      <w:numFmt w:val="decimal"/>
+      <w:pStyle w:val="Titolo8"/>
+      <w:lvlText w:val="%1.%2.%3.%4.%5.%6.%7.%8"/>
+      <w:lvlJc w:val="left"/>
+      <w:pPr>
+        <w:ind w:left="1440" w:hanging="1440"/>
+      </w:pPr>
+    </w:lvl>
+    <w:lvl w:ilvl="8">
+      <w:start w:val="1"/>
+      <w:numFmt w:val="decimal"/>
+      <w:pStyle w:val="Titolo9"/>
+      <w:lvlText w:val="%1.%2.%3.%4.%5.%6.%7.%8.%9"/>
+      <w:lvlJc w:val="left"/>
+      <w:pPr>
+        <w:ind w:left="1584" w:hanging="1584"/>
+      </w:pPr>
+    </w:lvl>
+  </w:abstractNum>
+  <w:abstractNum w:abstractNumId="1" w15:restartNumberingAfterBreak="0">
     <w:nsid w:val="32A40BA5"/>
     <w:multiLevelType w:val="multilevel"/>
     <w:tmpl w:val="D990FF34"/>
@@ -2163,6 +3579,36 @@
     </w:lvl>
   </w:abstractNum>
   <w:num w:numId="1" w16cid:durableId="2126458204">
+    <w:abstractNumId w:val="1"/>
+  </w:num>
+  <w:num w:numId="2" w16cid:durableId="1108351710">
+    <w:abstractNumId w:val="0"/>
+  </w:num>
+  <w:num w:numId="3" w16cid:durableId="2120221473">
+    <w:abstractNumId w:val="0"/>
+  </w:num>
+  <w:num w:numId="4" w16cid:durableId="106316682">
+    <w:abstractNumId w:val="0"/>
+  </w:num>
+  <w:num w:numId="5" w16cid:durableId="1915892861">
+    <w:abstractNumId w:val="0"/>
+  </w:num>
+  <w:num w:numId="6" w16cid:durableId="1843349624">
+    <w:abstractNumId w:val="0"/>
+  </w:num>
+  <w:num w:numId="7" w16cid:durableId="1634409506">
+    <w:abstractNumId w:val="0"/>
+  </w:num>
+  <w:num w:numId="8" w16cid:durableId="1249775960">
+    <w:abstractNumId w:val="0"/>
+  </w:num>
+  <w:num w:numId="9" w16cid:durableId="2052881355">
+    <w:abstractNumId w:val="0"/>
+  </w:num>
+  <w:num w:numId="10" w16cid:durableId="162167730">
+    <w:abstractNumId w:val="0"/>
+  </w:num>
+  <w:num w:numId="11" w16cid:durableId="1344941632">
     <w:abstractNumId w:val="0"/>
   </w:num>
 </w:numbering>
@@ -2173,12 +3619,10 @@
   <w:docDefaults>
     <w:rPrDefault>
       <w:rPr>
-        <w:rFonts w:asciiTheme="minorHAnsi" w:eastAsiaTheme="minorHAnsi" w:hAnsiTheme="minorHAnsi" w:cstheme="minorBidi"/>
-        <w:kern w:val="2"/>
+        <w:rFonts w:asciiTheme="minorHAnsi" w:eastAsiaTheme="minorEastAsia" w:hAnsiTheme="minorHAnsi" w:cstheme="minorBidi"/>
         <w:sz w:val="22"/>
         <w:szCs w:val="22"/>
         <w:lang w:val="it-IT" w:eastAsia="en-US" w:bidi="ar-SA"/>
-        <w14:ligatures w14:val="standardContextual"/>
       </w:rPr>
     </w:rPrDefault>
     <w:pPrDefault>
@@ -2568,12 +4012,7 @@
   <w:style w:type="paragraph" w:default="1" w:styleId="Normale">
     <w:name w:val="Normal"/>
     <w:qFormat/>
-    <w:rsid w:val="00A935B4"/>
-    <w:rPr>
-      <w:rFonts w:eastAsiaTheme="minorEastAsia"/>
-      <w:kern w:val="0"/>
-      <w14:ligatures w14:val="none"/>
-    </w:rPr>
+    <w:rsid w:val="00F45ABB"/>
   </w:style>
   <w:style w:type="paragraph" w:styleId="Titolo1">
     <w:name w:val="heading 1"/>
@@ -2582,18 +4021,27 @@
     <w:link w:val="Titolo1Carattere"/>
     <w:uiPriority w:val="9"/>
     <w:qFormat/>
-    <w:rsid w:val="00A935B4"/>
+    <w:rsid w:val="00F45ABB"/>
     <w:pPr>
       <w:keepNext/>
       <w:keepLines/>
-      <w:spacing w:before="360" w:after="80"/>
+      <w:numPr>
+        <w:numId w:val="11"/>
+      </w:numPr>
+      <w:pBdr>
+        <w:bottom w:val="single" w:sz="4" w:space="1" w:color="595959" w:themeColor="text1" w:themeTint="A6"/>
+      </w:pBdr>
+      <w:spacing w:before="360"/>
       <w:outlineLvl w:val="0"/>
     </w:pPr>
     <w:rPr>
       <w:rFonts w:asciiTheme="majorHAnsi" w:eastAsiaTheme="majorEastAsia" w:hAnsiTheme="majorHAnsi" w:cstheme="majorBidi"/>
-      <w:color w:val="0F4761" w:themeColor="accent1" w:themeShade="BF"/>
-      <w:sz w:val="40"/>
-      <w:szCs w:val="40"/>
+      <w:b/>
+      <w:bCs/>
+      <w:smallCaps/>
+      <w:color w:val="000000" w:themeColor="text1"/>
+      <w:sz w:val="36"/>
+      <w:szCs w:val="36"/>
     </w:rPr>
   </w:style>
   <w:style w:type="paragraph" w:styleId="Titolo2">
@@ -2605,18 +4053,25 @@
     <w:semiHidden/>
     <w:unhideWhenUsed/>
     <w:qFormat/>
-    <w:rsid w:val="00A935B4"/>
+    <w:rsid w:val="00F45ABB"/>
     <w:pPr>
       <w:keepNext/>
       <w:keepLines/>
-      <w:spacing w:before="160" w:after="80"/>
+      <w:numPr>
+        <w:ilvl w:val="1"/>
+        <w:numId w:val="11"/>
+      </w:numPr>
+      <w:spacing w:before="360" w:after="0"/>
       <w:outlineLvl w:val="1"/>
     </w:pPr>
     <w:rPr>
       <w:rFonts w:asciiTheme="majorHAnsi" w:eastAsiaTheme="majorEastAsia" w:hAnsiTheme="majorHAnsi" w:cstheme="majorBidi"/>
-      <w:color w:val="0F4761" w:themeColor="accent1" w:themeShade="BF"/>
-      <w:sz w:val="32"/>
-      <w:szCs w:val="32"/>
+      <w:b/>
+      <w:bCs/>
+      <w:smallCaps/>
+      <w:color w:val="000000" w:themeColor="text1"/>
+      <w:sz w:val="28"/>
+      <w:szCs w:val="28"/>
     </w:rPr>
   </w:style>
   <w:style w:type="paragraph" w:styleId="Titolo3">
@@ -2628,18 +4083,22 @@
     <w:semiHidden/>
     <w:unhideWhenUsed/>
     <w:qFormat/>
-    <w:rsid w:val="00A935B4"/>
+    <w:rsid w:val="00F45ABB"/>
     <w:pPr>
       <w:keepNext/>
       <w:keepLines/>
-      <w:spacing w:before="160" w:after="80"/>
+      <w:numPr>
+        <w:ilvl w:val="2"/>
+        <w:numId w:val="11"/>
+      </w:numPr>
+      <w:spacing w:before="200" w:after="0"/>
       <w:outlineLvl w:val="2"/>
     </w:pPr>
     <w:rPr>
-      <w:rFonts w:eastAsiaTheme="majorEastAsia" w:cstheme="majorBidi"/>
-      <w:color w:val="0F4761" w:themeColor="accent1" w:themeShade="BF"/>
-      <w:sz w:val="28"/>
-      <w:szCs w:val="28"/>
+      <w:rFonts w:asciiTheme="majorHAnsi" w:eastAsiaTheme="majorEastAsia" w:hAnsiTheme="majorHAnsi" w:cstheme="majorBidi"/>
+      <w:b/>
+      <w:bCs/>
+      <w:color w:val="000000" w:themeColor="text1"/>
     </w:rPr>
   </w:style>
   <w:style w:type="paragraph" w:styleId="Titolo4">
@@ -2651,18 +4110,24 @@
     <w:semiHidden/>
     <w:unhideWhenUsed/>
     <w:qFormat/>
-    <w:rsid w:val="00A935B4"/>
+    <w:rsid w:val="00F45ABB"/>
     <w:pPr>
       <w:keepNext/>
       <w:keepLines/>
-      <w:spacing w:before="80" w:after="40"/>
+      <w:numPr>
+        <w:ilvl w:val="3"/>
+        <w:numId w:val="11"/>
+      </w:numPr>
+      <w:spacing w:before="200" w:after="0"/>
       <w:outlineLvl w:val="3"/>
     </w:pPr>
     <w:rPr>
-      <w:rFonts w:eastAsiaTheme="majorEastAsia" w:cstheme="majorBidi"/>
+      <w:rFonts w:asciiTheme="majorHAnsi" w:eastAsiaTheme="majorEastAsia" w:hAnsiTheme="majorHAnsi" w:cstheme="majorBidi"/>
+      <w:b/>
+      <w:bCs/>
       <w:i/>
       <w:iCs/>
-      <w:color w:val="0F4761" w:themeColor="accent1" w:themeShade="BF"/>
+      <w:color w:val="000000" w:themeColor="text1"/>
     </w:rPr>
   </w:style>
   <w:style w:type="paragraph" w:styleId="Titolo5">
@@ -2674,16 +4139,20 @@
     <w:semiHidden/>
     <w:unhideWhenUsed/>
     <w:qFormat/>
-    <w:rsid w:val="00A935B4"/>
+    <w:rsid w:val="00F45ABB"/>
     <w:pPr>
       <w:keepNext/>
       <w:keepLines/>
-      <w:spacing w:before="80" w:after="40"/>
+      <w:numPr>
+        <w:ilvl w:val="4"/>
+        <w:numId w:val="11"/>
+      </w:numPr>
+      <w:spacing w:before="200" w:after="0"/>
       <w:outlineLvl w:val="4"/>
     </w:pPr>
     <w:rPr>
-      <w:rFonts w:eastAsiaTheme="majorEastAsia" w:cstheme="majorBidi"/>
-      <w:color w:val="0F4761" w:themeColor="accent1" w:themeShade="BF"/>
+      <w:rFonts w:asciiTheme="majorHAnsi" w:eastAsiaTheme="majorEastAsia" w:hAnsiTheme="majorHAnsi" w:cstheme="majorBidi"/>
+      <w:color w:val="0A1D30" w:themeColor="text2" w:themeShade="BF"/>
     </w:rPr>
   </w:style>
   <w:style w:type="paragraph" w:styleId="Titolo6">
@@ -2695,18 +4164,22 @@
     <w:semiHidden/>
     <w:unhideWhenUsed/>
     <w:qFormat/>
-    <w:rsid w:val="00A935B4"/>
+    <w:rsid w:val="00F45ABB"/>
     <w:pPr>
       <w:keepNext/>
       <w:keepLines/>
-      <w:spacing w:before="40" w:after="0"/>
+      <w:numPr>
+        <w:ilvl w:val="5"/>
+        <w:numId w:val="11"/>
+      </w:numPr>
+      <w:spacing w:before="200" w:after="0"/>
       <w:outlineLvl w:val="5"/>
     </w:pPr>
     <w:rPr>
-      <w:rFonts w:eastAsiaTheme="majorEastAsia" w:cstheme="majorBidi"/>
+      <w:rFonts w:asciiTheme="majorHAnsi" w:eastAsiaTheme="majorEastAsia" w:hAnsiTheme="majorHAnsi" w:cstheme="majorBidi"/>
       <w:i/>
       <w:iCs/>
-      <w:color w:val="595959" w:themeColor="text1" w:themeTint="A6"/>
+      <w:color w:val="0A1D30" w:themeColor="text2" w:themeShade="BF"/>
     </w:rPr>
   </w:style>
   <w:style w:type="paragraph" w:styleId="Titolo7">
@@ -2718,16 +4191,22 @@
     <w:semiHidden/>
     <w:unhideWhenUsed/>
     <w:qFormat/>
-    <w:rsid w:val="00A935B4"/>
+    <w:rsid w:val="00F45ABB"/>
     <w:pPr>
       <w:keepNext/>
       <w:keepLines/>
-      <w:spacing w:before="40" w:after="0"/>
+      <w:numPr>
+        <w:ilvl w:val="6"/>
+        <w:numId w:val="11"/>
+      </w:numPr>
+      <w:spacing w:before="200" w:after="0"/>
       <w:outlineLvl w:val="6"/>
     </w:pPr>
     <w:rPr>
-      <w:rFonts w:eastAsiaTheme="majorEastAsia" w:cstheme="majorBidi"/>
-      <w:color w:val="595959" w:themeColor="text1" w:themeTint="A6"/>
+      <w:rFonts w:asciiTheme="majorHAnsi" w:eastAsiaTheme="majorEastAsia" w:hAnsiTheme="majorHAnsi" w:cstheme="majorBidi"/>
+      <w:i/>
+      <w:iCs/>
+      <w:color w:val="404040" w:themeColor="text1" w:themeTint="BF"/>
     </w:rPr>
   </w:style>
   <w:style w:type="paragraph" w:styleId="Titolo8">
@@ -2739,18 +4218,22 @@
     <w:semiHidden/>
     <w:unhideWhenUsed/>
     <w:qFormat/>
-    <w:rsid w:val="00A935B4"/>
+    <w:rsid w:val="00F45ABB"/>
     <w:pPr>
       <w:keepNext/>
       <w:keepLines/>
-      <w:spacing w:after="0"/>
+      <w:numPr>
+        <w:ilvl w:val="7"/>
+        <w:numId w:val="11"/>
+      </w:numPr>
+      <w:spacing w:before="200" w:after="0"/>
       <w:outlineLvl w:val="7"/>
     </w:pPr>
     <w:rPr>
-      <w:rFonts w:eastAsiaTheme="majorEastAsia" w:cstheme="majorBidi"/>
-      <w:i/>
-      <w:iCs/>
-      <w:color w:val="272727" w:themeColor="text1" w:themeTint="D8"/>
+      <w:rFonts w:asciiTheme="majorHAnsi" w:eastAsiaTheme="majorEastAsia" w:hAnsiTheme="majorHAnsi" w:cstheme="majorBidi"/>
+      <w:color w:val="404040" w:themeColor="text1" w:themeTint="BF"/>
+      <w:sz w:val="20"/>
+      <w:szCs w:val="20"/>
     </w:rPr>
   </w:style>
   <w:style w:type="paragraph" w:styleId="Titolo9">
@@ -2762,16 +4245,24 @@
     <w:semiHidden/>
     <w:unhideWhenUsed/>
     <w:qFormat/>
-    <w:rsid w:val="00A935B4"/>
+    <w:rsid w:val="00F45ABB"/>
     <w:pPr>
       <w:keepNext/>
       <w:keepLines/>
-      <w:spacing w:after="0"/>
+      <w:numPr>
+        <w:ilvl w:val="8"/>
+        <w:numId w:val="11"/>
+      </w:numPr>
+      <w:spacing w:before="200" w:after="0"/>
       <w:outlineLvl w:val="8"/>
     </w:pPr>
     <w:rPr>
-      <w:rFonts w:eastAsiaTheme="majorEastAsia" w:cstheme="majorBidi"/>
-      <w:color w:val="272727" w:themeColor="text1" w:themeTint="D8"/>
+      <w:rFonts w:asciiTheme="majorHAnsi" w:eastAsiaTheme="majorEastAsia" w:hAnsiTheme="majorHAnsi" w:cstheme="majorBidi"/>
+      <w:i/>
+      <w:iCs/>
+      <w:color w:val="404040" w:themeColor="text1" w:themeTint="BF"/>
+      <w:sz w:val="20"/>
+      <w:szCs w:val="20"/>
     </w:rPr>
   </w:style>
   <w:style w:type="character" w:default="1" w:styleId="Carpredefinitoparagrafo">
@@ -2806,12 +4297,15 @@
     <w:basedOn w:val="Carpredefinitoparagrafo"/>
     <w:link w:val="Titolo1"/>
     <w:uiPriority w:val="9"/>
-    <w:rsid w:val="00A935B4"/>
+    <w:rsid w:val="00F45ABB"/>
     <w:rPr>
       <w:rFonts w:asciiTheme="majorHAnsi" w:eastAsiaTheme="majorEastAsia" w:hAnsiTheme="majorHAnsi" w:cstheme="majorBidi"/>
-      <w:color w:val="0F4761" w:themeColor="accent1" w:themeShade="BF"/>
-      <w:sz w:val="40"/>
-      <w:szCs w:val="40"/>
+      <w:b/>
+      <w:bCs/>
+      <w:smallCaps/>
+      <w:color w:val="000000" w:themeColor="text1"/>
+      <w:sz w:val="36"/>
+      <w:szCs w:val="36"/>
     </w:rPr>
   </w:style>
   <w:style w:type="character" w:customStyle="1" w:styleId="Titolo2Carattere">
@@ -2820,12 +4314,15 @@
     <w:link w:val="Titolo2"/>
     <w:uiPriority w:val="9"/>
     <w:semiHidden/>
-    <w:rsid w:val="00A935B4"/>
+    <w:rsid w:val="00F45ABB"/>
     <w:rPr>
       <w:rFonts w:asciiTheme="majorHAnsi" w:eastAsiaTheme="majorEastAsia" w:hAnsiTheme="majorHAnsi" w:cstheme="majorBidi"/>
-      <w:color w:val="0F4761" w:themeColor="accent1" w:themeShade="BF"/>
-      <w:sz w:val="32"/>
-      <w:szCs w:val="32"/>
+      <w:b/>
+      <w:bCs/>
+      <w:smallCaps/>
+      <w:color w:val="000000" w:themeColor="text1"/>
+      <w:sz w:val="28"/>
+      <w:szCs w:val="28"/>
     </w:rPr>
   </w:style>
   <w:style w:type="character" w:customStyle="1" w:styleId="Titolo3Carattere">
@@ -2834,12 +4331,12 @@
     <w:link w:val="Titolo3"/>
     <w:uiPriority w:val="9"/>
     <w:semiHidden/>
-    <w:rsid w:val="00A935B4"/>
+    <w:rsid w:val="00F45ABB"/>
     <w:rPr>
-      <w:rFonts w:eastAsiaTheme="majorEastAsia" w:cstheme="majorBidi"/>
-      <w:color w:val="0F4761" w:themeColor="accent1" w:themeShade="BF"/>
-      <w:sz w:val="28"/>
-      <w:szCs w:val="28"/>
+      <w:rFonts w:asciiTheme="majorHAnsi" w:eastAsiaTheme="majorEastAsia" w:hAnsiTheme="majorHAnsi" w:cstheme="majorBidi"/>
+      <w:b/>
+      <w:bCs/>
+      <w:color w:val="000000" w:themeColor="text1"/>
     </w:rPr>
   </w:style>
   <w:style w:type="character" w:customStyle="1" w:styleId="Titolo4Carattere">
@@ -2848,12 +4345,14 @@
     <w:link w:val="Titolo4"/>
     <w:uiPriority w:val="9"/>
     <w:semiHidden/>
-    <w:rsid w:val="00A935B4"/>
+    <w:rsid w:val="00F45ABB"/>
     <w:rPr>
-      <w:rFonts w:eastAsiaTheme="majorEastAsia" w:cstheme="majorBidi"/>
+      <w:rFonts w:asciiTheme="majorHAnsi" w:eastAsiaTheme="majorEastAsia" w:hAnsiTheme="majorHAnsi" w:cstheme="majorBidi"/>
+      <w:b/>
+      <w:bCs/>
       <w:i/>
       <w:iCs/>
-      <w:color w:val="0F4761" w:themeColor="accent1" w:themeShade="BF"/>
+      <w:color w:val="000000" w:themeColor="text1"/>
     </w:rPr>
   </w:style>
   <w:style w:type="character" w:customStyle="1" w:styleId="Titolo5Carattere">
@@ -2862,10 +4361,10 @@
     <w:link w:val="Titolo5"/>
     <w:uiPriority w:val="9"/>
     <w:semiHidden/>
-    <w:rsid w:val="00A935B4"/>
+    <w:rsid w:val="00F45ABB"/>
     <w:rPr>
-      <w:rFonts w:eastAsiaTheme="majorEastAsia" w:cstheme="majorBidi"/>
-      <w:color w:val="0F4761" w:themeColor="accent1" w:themeShade="BF"/>
+      <w:rFonts w:asciiTheme="majorHAnsi" w:eastAsiaTheme="majorEastAsia" w:hAnsiTheme="majorHAnsi" w:cstheme="majorBidi"/>
+      <w:color w:val="0A1D30" w:themeColor="text2" w:themeShade="BF"/>
     </w:rPr>
   </w:style>
   <w:style w:type="character" w:customStyle="1" w:styleId="Titolo6Carattere">
@@ -2874,12 +4373,12 @@
     <w:link w:val="Titolo6"/>
     <w:uiPriority w:val="9"/>
     <w:semiHidden/>
-    <w:rsid w:val="00A935B4"/>
+    <w:rsid w:val="00F45ABB"/>
     <w:rPr>
-      <w:rFonts w:eastAsiaTheme="majorEastAsia" w:cstheme="majorBidi"/>
+      <w:rFonts w:asciiTheme="majorHAnsi" w:eastAsiaTheme="majorEastAsia" w:hAnsiTheme="majorHAnsi" w:cstheme="majorBidi"/>
       <w:i/>
       <w:iCs/>
-      <w:color w:val="595959" w:themeColor="text1" w:themeTint="A6"/>
+      <w:color w:val="0A1D30" w:themeColor="text2" w:themeShade="BF"/>
     </w:rPr>
   </w:style>
   <w:style w:type="character" w:customStyle="1" w:styleId="Titolo7Carattere">
@@ -2888,10 +4387,12 @@
     <w:link w:val="Titolo7"/>
     <w:uiPriority w:val="9"/>
     <w:semiHidden/>
-    <w:rsid w:val="00A935B4"/>
+    <w:rsid w:val="00F45ABB"/>
     <w:rPr>
-      <w:rFonts w:eastAsiaTheme="majorEastAsia" w:cstheme="majorBidi"/>
-      <w:color w:val="595959" w:themeColor="text1" w:themeTint="A6"/>
+      <w:rFonts w:asciiTheme="majorHAnsi" w:eastAsiaTheme="majorEastAsia" w:hAnsiTheme="majorHAnsi" w:cstheme="majorBidi"/>
+      <w:i/>
+      <w:iCs/>
+      <w:color w:val="404040" w:themeColor="text1" w:themeTint="BF"/>
     </w:rPr>
   </w:style>
   <w:style w:type="character" w:customStyle="1" w:styleId="Titolo8Carattere">
@@ -2900,12 +4401,12 @@
     <w:link w:val="Titolo8"/>
     <w:uiPriority w:val="9"/>
     <w:semiHidden/>
-    <w:rsid w:val="00A935B4"/>
+    <w:rsid w:val="00F45ABB"/>
     <w:rPr>
-      <w:rFonts w:eastAsiaTheme="majorEastAsia" w:cstheme="majorBidi"/>
-      <w:i/>
-      <w:iCs/>
-      <w:color w:val="272727" w:themeColor="text1" w:themeTint="D8"/>
+      <w:rFonts w:asciiTheme="majorHAnsi" w:eastAsiaTheme="majorEastAsia" w:hAnsiTheme="majorHAnsi" w:cstheme="majorBidi"/>
+      <w:color w:val="404040" w:themeColor="text1" w:themeTint="BF"/>
+      <w:sz w:val="20"/>
+      <w:szCs w:val="20"/>
     </w:rPr>
   </w:style>
   <w:style w:type="character" w:customStyle="1" w:styleId="Titolo9Carattere">
@@ -2914,10 +4415,14 @@
     <w:link w:val="Titolo9"/>
     <w:uiPriority w:val="9"/>
     <w:semiHidden/>
-    <w:rsid w:val="00A935B4"/>
+    <w:rsid w:val="00F45ABB"/>
     <w:rPr>
-      <w:rFonts w:eastAsiaTheme="majorEastAsia" w:cstheme="majorBidi"/>
-      <w:color w:val="272727" w:themeColor="text1" w:themeTint="D8"/>
+      <w:rFonts w:asciiTheme="majorHAnsi" w:eastAsiaTheme="majorEastAsia" w:hAnsiTheme="majorHAnsi" w:cstheme="majorBidi"/>
+      <w:i/>
+      <w:iCs/>
+      <w:color w:val="404040" w:themeColor="text1" w:themeTint="BF"/>
+      <w:sz w:val="20"/>
+      <w:szCs w:val="20"/>
     </w:rPr>
   </w:style>
   <w:style w:type="paragraph" w:styleId="Titolo">
@@ -2927,15 +4432,14 @@
     <w:link w:val="TitoloCarattere"/>
     <w:uiPriority w:val="10"/>
     <w:qFormat/>
-    <w:rsid w:val="00A935B4"/>
+    <w:rsid w:val="00F45ABB"/>
     <w:pPr>
-      <w:spacing w:after="80" w:line="240" w:lineRule="auto"/>
+      <w:spacing w:after="0" w:line="240" w:lineRule="auto"/>
       <w:contextualSpacing/>
     </w:pPr>
     <w:rPr>
       <w:rFonts w:asciiTheme="majorHAnsi" w:eastAsiaTheme="majorEastAsia" w:hAnsiTheme="majorHAnsi" w:cstheme="majorBidi"/>
-      <w:spacing w:val="-10"/>
-      <w:kern w:val="28"/>
+      <w:color w:val="000000" w:themeColor="text1"/>
       <w:sz w:val="56"/>
       <w:szCs w:val="56"/>
     </w:rPr>
@@ -2945,11 +4449,10 @@
     <w:basedOn w:val="Carpredefinitoparagrafo"/>
     <w:link w:val="Titolo"/>
     <w:uiPriority w:val="10"/>
-    <w:rsid w:val="00A935B4"/>
+    <w:rsid w:val="00F45ABB"/>
     <w:rPr>
       <w:rFonts w:asciiTheme="majorHAnsi" w:eastAsiaTheme="majorEastAsia" w:hAnsiTheme="majorHAnsi" w:cstheme="majorBidi"/>
-      <w:spacing w:val="-10"/>
-      <w:kern w:val="28"/>
+      <w:color w:val="000000" w:themeColor="text1"/>
       <w:sz w:val="56"/>
       <w:szCs w:val="56"/>
     </w:rPr>
@@ -2961,18 +4464,15 @@
     <w:link w:val="SottotitoloCarattere"/>
     <w:uiPriority w:val="11"/>
     <w:qFormat/>
-    <w:rsid w:val="00A935B4"/>
+    <w:rsid w:val="00F45ABB"/>
     <w:pPr>
       <w:numPr>
         <w:ilvl w:val="1"/>
       </w:numPr>
     </w:pPr>
     <w:rPr>
-      <w:rFonts w:eastAsiaTheme="majorEastAsia" w:cstheme="majorBidi"/>
-      <w:color w:val="595959" w:themeColor="text1" w:themeTint="A6"/>
-      <w:spacing w:val="15"/>
-      <w:sz w:val="28"/>
-      <w:szCs w:val="28"/>
+      <w:color w:val="5A5A5A" w:themeColor="text1" w:themeTint="A5"/>
+      <w:spacing w:val="10"/>
     </w:rPr>
   </w:style>
   <w:style w:type="character" w:customStyle="1" w:styleId="SottotitoloCarattere">
@@ -2980,13 +4480,10 @@
     <w:basedOn w:val="Carpredefinitoparagrafo"/>
     <w:link w:val="Sottotitolo"/>
     <w:uiPriority w:val="11"/>
-    <w:rsid w:val="00A935B4"/>
+    <w:rsid w:val="00F45ABB"/>
     <w:rPr>
-      <w:rFonts w:eastAsiaTheme="majorEastAsia" w:cstheme="majorBidi"/>
-      <w:color w:val="595959" w:themeColor="text1" w:themeTint="A6"/>
-      <w:spacing w:val="15"/>
-      <w:sz w:val="28"/>
-      <w:szCs w:val="28"/>
+      <w:color w:val="5A5A5A" w:themeColor="text1" w:themeTint="A5"/>
+      <w:spacing w:val="10"/>
     </w:rPr>
   </w:style>
   <w:style w:type="paragraph" w:styleId="Citazione">
@@ -2996,15 +4493,15 @@
     <w:link w:val="CitazioneCarattere"/>
     <w:uiPriority w:val="29"/>
     <w:qFormat/>
-    <w:rsid w:val="00A935B4"/>
+    <w:rsid w:val="00F45ABB"/>
     <w:pPr>
       <w:spacing w:before="160"/>
-      <w:jc w:val="center"/>
+      <w:ind w:left="720" w:right="720"/>
     </w:pPr>
     <w:rPr>
       <w:i/>
       <w:iCs/>
-      <w:color w:val="404040" w:themeColor="text1" w:themeTint="BF"/>
+      <w:color w:val="000000" w:themeColor="text1"/>
     </w:rPr>
   </w:style>
   <w:style w:type="character" w:customStyle="1" w:styleId="CitazioneCarattere">
@@ -3012,11 +4509,11 @@
     <w:basedOn w:val="Carpredefinitoparagrafo"/>
     <w:link w:val="Citazione"/>
     <w:uiPriority w:val="29"/>
-    <w:rsid w:val="00A935B4"/>
+    <w:rsid w:val="00F45ABB"/>
     <w:rPr>
       <w:i/>
       <w:iCs/>
-      <w:color w:val="404040" w:themeColor="text1" w:themeTint="BF"/>
+      <w:color w:val="000000" w:themeColor="text1"/>
     </w:rPr>
   </w:style>
   <w:style w:type="paragraph" w:styleId="Paragrafoelenco">
@@ -3035,11 +4532,13 @@
     <w:basedOn w:val="Carpredefinitoparagrafo"/>
     <w:uiPriority w:val="21"/>
     <w:qFormat/>
-    <w:rsid w:val="00A935B4"/>
+    <w:rsid w:val="00F45ABB"/>
     <w:rPr>
+      <w:b/>
+      <w:bCs/>
       <w:i/>
       <w:iCs/>
-      <w:color w:val="0F4761" w:themeColor="accent1" w:themeShade="BF"/>
+      <w:caps/>
     </w:rPr>
   </w:style>
   <w:style w:type="paragraph" w:styleId="Citazioneintensa">
@@ -3049,20 +4548,19 @@
     <w:link w:val="CitazioneintensaCarattere"/>
     <w:uiPriority w:val="30"/>
     <w:qFormat/>
-    <w:rsid w:val="00A935B4"/>
+    <w:rsid w:val="00F45ABB"/>
     <w:pPr>
       <w:pBdr>
-        <w:top w:val="single" w:sz="4" w:space="10" w:color="0F4761" w:themeColor="accent1" w:themeShade="BF"/>
-        <w:bottom w:val="single" w:sz="4" w:space="10" w:color="0F4761" w:themeColor="accent1" w:themeShade="BF"/>
+        <w:top w:val="single" w:sz="24" w:space="1" w:color="F2F2F2" w:themeColor="background1" w:themeShade="F2"/>
+        <w:bottom w:val="single" w:sz="24" w:space="1" w:color="F2F2F2" w:themeColor="background1" w:themeShade="F2"/>
       </w:pBdr>
-      <w:spacing w:before="360" w:after="360"/>
-      <w:ind w:left="864" w:right="864"/>
+      <w:shd w:val="clear" w:color="auto" w:fill="F2F2F2" w:themeFill="background1" w:themeFillShade="F2"/>
+      <w:spacing w:before="240" w:after="240"/>
+      <w:ind w:left="936" w:right="936"/>
       <w:jc w:val="center"/>
     </w:pPr>
     <w:rPr>
-      <w:i/>
-      <w:iCs/>
-      <w:color w:val="0F4761" w:themeColor="accent1" w:themeShade="BF"/>
+      <w:color w:val="000000" w:themeColor="text1"/>
     </w:rPr>
   </w:style>
   <w:style w:type="character" w:customStyle="1" w:styleId="CitazioneintensaCarattere">
@@ -3070,11 +4568,10 @@
     <w:basedOn w:val="Carpredefinitoparagrafo"/>
     <w:link w:val="Citazioneintensa"/>
     <w:uiPriority w:val="30"/>
-    <w:rsid w:val="00A935B4"/>
+    <w:rsid w:val="00F45ABB"/>
     <w:rPr>
-      <w:i/>
-      <w:iCs/>
-      <w:color w:val="0F4761" w:themeColor="accent1" w:themeShade="BF"/>
+      <w:color w:val="000000" w:themeColor="text1"/>
+      <w:shd w:val="clear" w:color="auto" w:fill="F2F2F2" w:themeFill="background1" w:themeFillShade="F2"/>
     </w:rPr>
   </w:style>
   <w:style w:type="character" w:styleId="Riferimentointenso">
@@ -3082,13 +4579,12 @@
     <w:basedOn w:val="Carpredefinitoparagrafo"/>
     <w:uiPriority w:val="32"/>
     <w:qFormat/>
-    <w:rsid w:val="00A935B4"/>
+    <w:rsid w:val="00F45ABB"/>
     <w:rPr>
       <w:b/>
       <w:bCs/>
       <w:smallCaps/>
-      <w:color w:val="0F4761" w:themeColor="accent1" w:themeShade="BF"/>
-      <w:spacing w:val="5"/>
+      <w:u w:val="single"/>
     </w:rPr>
   </w:style>
   <w:style w:type="table" w:styleId="Grigliatabella">
@@ -3172,6 +4668,143 @@
       <w:rFonts w:eastAsiaTheme="minorEastAsia"/>
       <w:kern w:val="0"/>
       <w14:ligatures w14:val="none"/>
+    </w:rPr>
+  </w:style>
+  <w:style w:type="paragraph" w:styleId="Didascalia">
+    <w:name w:val="caption"/>
+    <w:basedOn w:val="Normale"/>
+    <w:next w:val="Normale"/>
+    <w:uiPriority w:val="35"/>
+    <w:semiHidden/>
+    <w:unhideWhenUsed/>
+    <w:qFormat/>
+    <w:rsid w:val="00F45ABB"/>
+    <w:pPr>
+      <w:spacing w:after="200" w:line="240" w:lineRule="auto"/>
+    </w:pPr>
+    <w:rPr>
+      <w:i/>
+      <w:iCs/>
+      <w:color w:val="0E2841" w:themeColor="text2"/>
+      <w:sz w:val="18"/>
+      <w:szCs w:val="18"/>
+    </w:rPr>
+  </w:style>
+  <w:style w:type="character" w:styleId="Enfasigrassetto">
+    <w:name w:val="Strong"/>
+    <w:basedOn w:val="Carpredefinitoparagrafo"/>
+    <w:uiPriority w:val="22"/>
+    <w:qFormat/>
+    <w:rsid w:val="00F45ABB"/>
+    <w:rPr>
+      <w:b/>
+      <w:bCs/>
+      <w:color w:val="000000" w:themeColor="text1"/>
+    </w:rPr>
+  </w:style>
+  <w:style w:type="character" w:styleId="Enfasicorsivo">
+    <w:name w:val="Emphasis"/>
+    <w:basedOn w:val="Carpredefinitoparagrafo"/>
+    <w:uiPriority w:val="20"/>
+    <w:qFormat/>
+    <w:rsid w:val="00F45ABB"/>
+    <w:rPr>
+      <w:i/>
+      <w:iCs/>
+      <w:color w:val="auto"/>
+    </w:rPr>
+  </w:style>
+  <w:style w:type="paragraph" w:styleId="Nessunaspaziatura">
+    <w:name w:val="No Spacing"/>
+    <w:uiPriority w:val="1"/>
+    <w:qFormat/>
+    <w:rsid w:val="00F45ABB"/>
+    <w:pPr>
+      <w:spacing w:after="0" w:line="240" w:lineRule="auto"/>
+    </w:pPr>
+  </w:style>
+  <w:style w:type="character" w:styleId="Enfasidelicata">
+    <w:name w:val="Subtle Emphasis"/>
+    <w:basedOn w:val="Carpredefinitoparagrafo"/>
+    <w:uiPriority w:val="19"/>
+    <w:qFormat/>
+    <w:rsid w:val="00F45ABB"/>
+    <w:rPr>
+      <w:i/>
+      <w:iCs/>
+      <w:color w:val="404040" w:themeColor="text1" w:themeTint="BF"/>
+    </w:rPr>
+  </w:style>
+  <w:style w:type="character" w:styleId="Riferimentodelicato">
+    <w:name w:val="Subtle Reference"/>
+    <w:basedOn w:val="Carpredefinitoparagrafo"/>
+    <w:uiPriority w:val="31"/>
+    <w:qFormat/>
+    <w:rsid w:val="00F45ABB"/>
+    <w:rPr>
+      <w:smallCaps/>
+      <w:color w:val="404040" w:themeColor="text1" w:themeTint="BF"/>
+      <w:u w:val="single" w:color="7F7F7F" w:themeColor="text1" w:themeTint="80"/>
+    </w:rPr>
+  </w:style>
+  <w:style w:type="character" w:styleId="Titolodellibro">
+    <w:name w:val="Book Title"/>
+    <w:basedOn w:val="Carpredefinitoparagrafo"/>
+    <w:uiPriority w:val="33"/>
+    <w:qFormat/>
+    <w:rsid w:val="00F45ABB"/>
+    <w:rPr>
+      <w:b w:val="0"/>
+      <w:bCs w:val="0"/>
+      <w:smallCaps/>
+      <w:spacing w:val="5"/>
+    </w:rPr>
+  </w:style>
+  <w:style w:type="paragraph" w:styleId="Titolosommario">
+    <w:name w:val="TOC Heading"/>
+    <w:basedOn w:val="Titolo1"/>
+    <w:next w:val="Normale"/>
+    <w:uiPriority w:val="39"/>
+    <w:unhideWhenUsed/>
+    <w:qFormat/>
+    <w:rsid w:val="00F45ABB"/>
+    <w:pPr>
+      <w:outlineLvl w:val="9"/>
+    </w:pPr>
+  </w:style>
+  <w:style w:type="paragraph" w:styleId="Sommario1">
+    <w:name w:val="toc 1"/>
+    <w:basedOn w:val="Normale"/>
+    <w:next w:val="Normale"/>
+    <w:autoRedefine/>
+    <w:uiPriority w:val="39"/>
+    <w:unhideWhenUsed/>
+    <w:rsid w:val="00F45ABB"/>
+    <w:pPr>
+      <w:spacing w:after="100"/>
+    </w:pPr>
+  </w:style>
+  <w:style w:type="character" w:styleId="Collegamentoipertestuale">
+    <w:name w:val="Hyperlink"/>
+    <w:basedOn w:val="Carpredefinitoparagrafo"/>
+    <w:uiPriority w:val="99"/>
+    <w:unhideWhenUsed/>
+    <w:rsid w:val="00F45ABB"/>
+    <w:rPr>
+      <w:color w:val="467886" w:themeColor="hyperlink"/>
+      <w:u w:val="single"/>
+    </w:rPr>
+  </w:style>
+  <w:style w:type="character" w:styleId="Menzionenonrisolta">
+    <w:name w:val="Unresolved Mention"/>
+    <w:basedOn w:val="Carpredefinitoparagrafo"/>
+    <w:uiPriority w:val="99"/>
+    <w:semiHidden/>
+    <w:unhideWhenUsed/>
+    <w:rsid w:val="00F45ABB"/>
+    <w:rPr>
+      <w:color w:val="605E5C"/>
+      <w:shd w:val="clear" w:color="auto" w:fill="E1DFDD"/>
     </w:rPr>
   </w:style>
 </w:styles>
@@ -3470,4 +5103,16 @@
     </a:ext>
   </a:extLst>
 </a:theme>
+</file>
+
+<file path=customXml/item1.xml><?xml version="1.0" encoding="utf-8"?>
+<b:Sources xmlns:b="http://schemas.openxmlformats.org/officeDocument/2006/bibliography" xmlns="http://schemas.openxmlformats.org/officeDocument/2006/bibliography" SelectedStyle="\APASixthEditionOfficeOnline.xsl" StyleName="APA" Version="6"/>
+</file>
+
+<file path=customXml/itemProps1.xml><?xml version="1.0" encoding="utf-8"?>
+<ds:datastoreItem xmlns:ds="http://schemas.openxmlformats.org/officeDocument/2006/customXml" ds:itemID="{07F8F604-C9EA-49C2-9555-705931FB931D}">
+  <ds:schemaRefs>
+    <ds:schemaRef ds:uri="http://schemas.openxmlformats.org/officeDocument/2006/bibliography"/>
+  </ds:schemaRefs>
+</ds:datastoreItem>
 </file>
</xml_diff>